<commit_message>
word practica 2 FSO
</commit_message>
<xml_diff>
--- a/Segundo/FSO/segunda_práctica.docx
+++ b/Segundo/FSO/segunda_práctica.docx
@@ -5901,6 +5901,160 @@
         <w:pStyle w:val="Textoindependiente"/>
         <w:spacing w:before="1"/>
         <w:rPr>
+          <w:b/>
+          <w:bCs/>
+        </w:rPr>
+      </w:pPr>
+      <w:proofErr w:type="gramStart"/>
+      <w:r>
+        <w:rPr>
+          <w:b/>
+          <w:bCs/>
+        </w:rPr>
+        <w:t>#!/</w:t>
+      </w:r>
+      <w:proofErr w:type="gramEnd"/>
+      <w:r>
+        <w:rPr>
+          <w:b/>
+          <w:bCs/>
+        </w:rPr>
+        <w:t>bin/bash</w:t>
+      </w:r>
+    </w:p>
+    <w:p>
+      <w:pPr>
+        <w:pStyle w:val="Textoindependiente"/>
+        <w:spacing w:before="1"/>
+        <w:rPr>
+          <w:b/>
+          <w:bCs/>
+        </w:rPr>
+      </w:pPr>
+      <w:r>
+        <w:rPr>
+          <w:b/>
+          <w:bCs/>
+        </w:rPr>
+        <w:t>&gt;</w:t>
+      </w:r>
+      <w:proofErr w:type="spellStart"/>
+      <w:r>
+        <w:rPr>
+          <w:b/>
+          <w:bCs/>
+        </w:rPr>
+        <w:t>midia</w:t>
+      </w:r>
+      <w:proofErr w:type="spellEnd"/>
+    </w:p>
+    <w:p>
+      <w:pPr>
+        <w:pStyle w:val="Textoindependiente"/>
+        <w:spacing w:before="1"/>
+        <w:rPr>
+          <w:b/>
+          <w:bCs/>
+        </w:rPr>
+      </w:pPr>
+      <w:r>
+        <w:rPr>
+          <w:b/>
+          <w:bCs/>
+        </w:rPr>
+        <w:t xml:space="preserve">grep </w:t>
+      </w:r>
+      <w:proofErr w:type="spellStart"/>
+      <w:r>
+        <w:rPr>
+          <w:b/>
+          <w:bCs/>
+        </w:rPr>
+        <w:t>Miercoles</w:t>
+      </w:r>
+      <w:proofErr w:type="spellEnd"/>
+      <w:r>
+        <w:rPr>
+          <w:b/>
+          <w:bCs/>
+        </w:rPr>
+        <w:t xml:space="preserve"> </w:t>
+      </w:r>
+      <w:proofErr w:type="spellStart"/>
+      <w:r>
+        <w:rPr>
+          <w:b/>
+          <w:bCs/>
+        </w:rPr>
+        <w:t>mis_asignaturas</w:t>
+      </w:r>
+      <w:proofErr w:type="spellEnd"/>
+      <w:r>
+        <w:rPr>
+          <w:b/>
+          <w:bCs/>
+        </w:rPr>
+        <w:t xml:space="preserve"> &gt; </w:t>
+      </w:r>
+      <w:proofErr w:type="spellStart"/>
+      <w:r>
+        <w:rPr>
+          <w:b/>
+          <w:bCs/>
+        </w:rPr>
+        <w:t>midia</w:t>
+      </w:r>
+      <w:proofErr w:type="spellEnd"/>
+    </w:p>
+    <w:p>
+      <w:pPr>
+        <w:pStyle w:val="Textoindependiente"/>
+        <w:spacing w:before="1"/>
+        <w:rPr>
+          <w:b/>
+          <w:bCs/>
+        </w:rPr>
+      </w:pPr>
+      <w:proofErr w:type="spellStart"/>
+      <w:r>
+        <w:rPr>
+          <w:b/>
+          <w:bCs/>
+        </w:rPr>
+        <w:t>cat</w:t>
+      </w:r>
+      <w:proofErr w:type="spellEnd"/>
+      <w:r>
+        <w:rPr>
+          <w:b/>
+          <w:bCs/>
+        </w:rPr>
+        <w:t xml:space="preserve"> </w:t>
+      </w:r>
+      <w:proofErr w:type="spellStart"/>
+      <w:r>
+        <w:rPr>
+          <w:b/>
+          <w:bCs/>
+        </w:rPr>
+        <w:t>midia</w:t>
+      </w:r>
+      <w:proofErr w:type="spellEnd"/>
+    </w:p>
+    <w:p>
+      <w:pPr>
+        <w:pStyle w:val="Textoindependiente"/>
+        <w:spacing w:before="1"/>
+        <w:rPr>
+          <w:sz w:val="30"/>
+        </w:rPr>
+      </w:pPr>
+    </w:p>
+    <w:p>
+      <w:pPr>
+        <w:pStyle w:val="Textoindependiente"/>
+        <w:spacing w:before="1"/>
+        <w:rPr>
           <w:sz w:val="30"/>
         </w:rPr>
       </w:pPr>
@@ -6092,6 +6246,7 @@
           <w:b/>
           <w:bCs/>
           <w:sz w:val="20"/>
+          <w:lang w:val="en-GB"/>
         </w:rPr>
       </w:pPr>
       <w:proofErr w:type="gramStart"/>
@@ -6100,6 +6255,7 @@
           <w:b/>
           <w:bCs/>
           <w:sz w:val="20"/>
+          <w:lang w:val="en-GB"/>
         </w:rPr>
         <w:t>#!/</w:t>
       </w:r>
@@ -6109,6 +6265,7 @@
           <w:b/>
           <w:bCs/>
           <w:sz w:val="20"/>
+          <w:lang w:val="en-GB"/>
         </w:rPr>
         <w:t>bin/bash</w:t>
       </w:r>
@@ -6730,7 +6887,6 @@
           <w:b/>
           <w:bCs/>
           <w:szCs w:val="14"/>
-          <w:lang w:val="en-GB"/>
         </w:rPr>
       </w:pPr>
       <w:proofErr w:type="gramStart"/>
@@ -6740,7 +6896,6 @@
           <w:b/>
           <w:bCs/>
           <w:szCs w:val="14"/>
-          <w:lang w:val="en-GB"/>
         </w:rPr>
         <w:t>#!/</w:t>
       </w:r>
@@ -6751,7 +6906,6 @@
           <w:b/>
           <w:bCs/>
           <w:szCs w:val="14"/>
-          <w:lang w:val="en-GB"/>
         </w:rPr>
         <w:t>bin/bash</w:t>
       </w:r>
@@ -6765,7 +6919,6 @@
           <w:b/>
           <w:bCs/>
           <w:szCs w:val="14"/>
-          <w:lang w:val="en-GB"/>
         </w:rPr>
       </w:pPr>
       <w:r>
@@ -6774,7 +6927,6 @@
           <w:b/>
           <w:bCs/>
           <w:szCs w:val="14"/>
-          <w:lang w:val="en-GB"/>
         </w:rPr>
         <w:t>proceso=$1</w:t>
       </w:r>
@@ -6788,18 +6940,47 @@
           <w:b/>
           <w:bCs/>
           <w:szCs w:val="14"/>
-          <w:lang w:val="en-GB"/>
-        </w:rPr>
-      </w:pPr>
+        </w:rPr>
+      </w:pPr>
+      <w:proofErr w:type="spellStart"/>
       <w:r>
         <w:rPr>
           <w:rFonts w:ascii="Courier New"/>
           <w:b/>
           <w:bCs/>
           <w:szCs w:val="14"/>
-          <w:lang w:val="en-GB"/>
-        </w:rPr>
-        <w:t>if kill -0 $</w:t>
+        </w:rPr>
+        <w:t>if</w:t>
+      </w:r>
+      <w:proofErr w:type="spellEnd"/>
+      <w:r>
+        <w:rPr>
+          <w:rFonts w:ascii="Courier New"/>
+          <w:b/>
+          <w:bCs/>
+          <w:szCs w:val="14"/>
+        </w:rPr>
+        <w:t xml:space="preserve"> </w:t>
+      </w:r>
+      <w:proofErr w:type="spellStart"/>
+      <w:r>
+        <w:rPr>
+          <w:rFonts w:ascii="Courier New"/>
+          <w:b/>
+          <w:bCs/>
+          <w:szCs w:val="14"/>
+        </w:rPr>
+        <w:t>kill</w:t>
+      </w:r>
+      <w:proofErr w:type="spellEnd"/>
+      <w:r>
+        <w:rPr>
+          <w:rFonts w:ascii="Courier New"/>
+          <w:b/>
+          <w:bCs/>
+          <w:szCs w:val="14"/>
+        </w:rPr>
+        <w:t xml:space="preserve"> -0 $</w:t>
       </w:r>
       <w:proofErr w:type="gramStart"/>
       <w:r>
@@ -6808,7 +6989,6 @@
           <w:b/>
           <w:bCs/>
           <w:szCs w:val="14"/>
-          <w:lang w:val="en-GB"/>
         </w:rPr>
         <w:t>1;then</w:t>
       </w:r>
@@ -6831,7 +7011,6 @@
           <w:b/>
           <w:bCs/>
           <w:szCs w:val="14"/>
-          <w:lang w:val="en-GB"/>
         </w:rPr>
         <w:t xml:space="preserve">        </w:t>
       </w:r>

</xml_diff>